<commit_message>
fixed graph with error bars!
</commit_message>
<xml_diff>
--- a/writing/hw_4.docx
+++ b/writing/hw_4.docx
@@ -1272,6 +1272,39 @@
         <w:rPr>
           <w:rStyle w:val="KeywordTok"/>
         </w:rPr>
+        <w:t xml:space="preserve">ungroup</w:t>
+      </w:r>
+      <w:r>
+        <w:rPr>
+          <w:rStyle w:val="NormalTok"/>
+        </w:rPr>
+        <w:t xml:space="preserve">() </w:t>
+      </w:r>
+      <w:r>
+        <w:rPr>
+          <w:rStyle w:val="OperatorTok"/>
+        </w:rPr>
+        <w:t xml:space="preserve">%&gt;%</w:t>
+      </w:r>
+      <w:r>
+        <w:rPr>
+          <w:rStyle w:val="StringTok"/>
+        </w:rPr>
+        <w:t xml:space="preserve"> </w:t>
+      </w:r>
+      <w:r>
+        <w:br w:type="textWrapping"/>
+      </w:r>
+      <w:r>
+        <w:rPr>
+          <w:rStyle w:val="StringTok"/>
+        </w:rPr>
+        <w:t xml:space="preserve">  </w:t>
+      </w:r>
+      <w:r>
+        <w:rPr>
+          <w:rStyle w:val="KeywordTok"/>
+        </w:rPr>
         <w:t xml:space="preserve">mutate</w:t>
       </w:r>
       <w:r>
@@ -1509,148 +1542,7 @@
         <w:rPr>
           <w:rStyle w:val="NormalTok"/>
         </w:rPr>
-        <w:t xml:space="preserve">(city_name, estimate, conf.low, conf.high) </w:t>
-      </w:r>
-      <w:r>
-        <w:rPr>
-          <w:rStyle w:val="OperatorTok"/>
-        </w:rPr>
-        <w:t xml:space="preserve">%&gt;%</w:t>
-      </w:r>
-      <w:r>
-        <w:rPr>
-          <w:rStyle w:val="StringTok"/>
-        </w:rPr>
-        <w:t xml:space="preserve"> </w:t>
-      </w:r>
-      <w:r>
-        <w:br w:type="textWrapping"/>
-      </w:r>
-      <w:r>
-        <w:rPr>
-          <w:rStyle w:val="StringTok"/>
-        </w:rPr>
-        <w:t xml:space="preserve">  </w:t>
-      </w:r>
-      <w:r>
-        <w:rPr>
-          <w:rStyle w:val="KeywordTok"/>
-        </w:rPr>
-        <w:t xml:space="preserve">mutate</w:t>
-      </w:r>
-      <w:r>
-        <w:rPr>
-          <w:rStyle w:val="NormalTok"/>
-        </w:rPr>
-        <w:t xml:space="preserve">(</w:t>
-      </w:r>
-      <w:r>
-        <w:rPr>
-          <w:rStyle w:val="DataTypeTok"/>
-        </w:rPr>
-        <w:t xml:space="preserve">estimate =</w:t>
-      </w:r>
-      <w:r>
-        <w:rPr>
-          <w:rStyle w:val="NormalTok"/>
-        </w:rPr>
-        <w:t xml:space="preserve"> </w:t>
-      </w:r>
-      <w:r>
-        <w:rPr>
-          <w:rStyle w:val="DecValTok"/>
-        </w:rPr>
-        <w:t xml:space="preserve">100</w:t>
-      </w:r>
-      <w:r>
-        <w:rPr>
-          <w:rStyle w:val="OperatorTok"/>
-        </w:rPr>
-        <w:t xml:space="preserve">*</w:t>
-      </w:r>
-      <w:r>
-        <w:rPr>
-          <w:rStyle w:val="NormalTok"/>
-        </w:rPr>
-        <w:t xml:space="preserve">estimate,</w:t>
-      </w:r>
-      <w:r>
-        <w:br w:type="textWrapping"/>
-      </w:r>
-      <w:r>
-        <w:rPr>
-          <w:rStyle w:val="NormalTok"/>
-        </w:rPr>
-        <w:t xml:space="preserve">         </w:t>
-      </w:r>
-      <w:r>
-        <w:rPr>
-          <w:rStyle w:val="DataTypeTok"/>
-        </w:rPr>
-        <w:t xml:space="preserve">conf.low =</w:t>
-      </w:r>
-      <w:r>
-        <w:rPr>
-          <w:rStyle w:val="NormalTok"/>
-        </w:rPr>
-        <w:t xml:space="preserve"> </w:t>
-      </w:r>
-      <w:r>
-        <w:rPr>
-          <w:rStyle w:val="DecValTok"/>
-        </w:rPr>
-        <w:t xml:space="preserve">100</w:t>
-      </w:r>
-      <w:r>
-        <w:rPr>
-          <w:rStyle w:val="OperatorTok"/>
-        </w:rPr>
-        <w:t xml:space="preserve">*</w:t>
-      </w:r>
-      <w:r>
-        <w:rPr>
-          <w:rStyle w:val="NormalTok"/>
-        </w:rPr>
-        <w:t xml:space="preserve">conf.low,</w:t>
-      </w:r>
-      <w:r>
-        <w:br w:type="textWrapping"/>
-      </w:r>
-      <w:r>
-        <w:rPr>
-          <w:rStyle w:val="NormalTok"/>
-        </w:rPr>
-        <w:t xml:space="preserve">         </w:t>
-      </w:r>
-      <w:r>
-        <w:rPr>
-          <w:rStyle w:val="DataTypeTok"/>
-        </w:rPr>
-        <w:t xml:space="preserve">conf.high =</w:t>
-      </w:r>
-      <w:r>
-        <w:rPr>
-          <w:rStyle w:val="NormalTok"/>
-        </w:rPr>
-        <w:t xml:space="preserve"> </w:t>
-      </w:r>
-      <w:r>
-        <w:rPr>
-          <w:rStyle w:val="DecValTok"/>
-        </w:rPr>
-        <w:t xml:space="preserve">100</w:t>
-      </w:r>
-      <w:r>
-        <w:rPr>
-          <w:rStyle w:val="OperatorTok"/>
-        </w:rPr>
-        <w:t xml:space="preserve">*</w:t>
-      </w:r>
-      <w:r>
-        <w:rPr>
-          <w:rStyle w:val="NormalTok"/>
-        </w:rPr>
-        <w:t xml:space="preserve">conf.high)</w:t>
+        <w:t xml:space="preserve">(city_name, estimate, conf.low, conf.high)</w:t>
       </w:r>
     </w:p>
     <w:p>
@@ -1708,7 +1600,61 @@
         <w:rPr>
           <w:rStyle w:val="KeywordTok"/>
         </w:rPr>
-        <w:t xml:space="preserve">mutate</w:t>
+        <w:t xml:space="preserve">ggplot</w:t>
+      </w:r>
+      <w:r>
+        <w:rPr>
+          <w:rStyle w:val="NormalTok"/>
+        </w:rPr>
+        <w:t xml:space="preserve">() </w:t>
+      </w:r>
+      <w:r>
+        <w:rPr>
+          <w:rStyle w:val="OperatorTok"/>
+        </w:rPr>
+        <w:t xml:space="preserve">+</w:t>
+      </w:r>
+      <w:r>
+        <w:br w:type="textWrapping"/>
+      </w:r>
+      <w:r>
+        <w:rPr>
+          <w:rStyle w:val="StringTok"/>
+        </w:rPr>
+        <w:t xml:space="preserve">  </w:t>
+      </w:r>
+      <w:r>
+        <w:rPr>
+          <w:rStyle w:val="KeywordTok"/>
+        </w:rPr>
+        <w:t xml:space="preserve">theme_dark</w:t>
+      </w:r>
+      <w:r>
+        <w:rPr>
+          <w:rStyle w:val="NormalTok"/>
+        </w:rPr>
+        <w:t xml:space="preserve">() </w:t>
+      </w:r>
+      <w:r>
+        <w:rPr>
+          <w:rStyle w:val="OperatorTok"/>
+        </w:rPr>
+        <w:t xml:space="preserve">+</w:t>
+      </w:r>
+      <w:r>
+        <w:br w:type="textWrapping"/>
+      </w:r>
+      <w:r>
+        <w:rPr>
+          <w:rStyle w:val="StringTok"/>
+        </w:rPr>
+        <w:t xml:space="preserve">  </w:t>
+      </w:r>
+      <w:r>
+        <w:rPr>
+          <w:rStyle w:val="KeywordTok"/>
+        </w:rPr>
+        <w:t xml:space="preserve">geom_point</w:t>
       </w:r>
       <w:r>
         <w:rPr>
@@ -1720,43 +1666,349 @@
         <w:rPr>
           <w:rStyle w:val="DataTypeTok"/>
         </w:rPr>
-        <w:t xml:space="preserve">city_name =</w:t>
-      </w:r>
-      <w:r>
-        <w:rPr>
-          <w:rStyle w:val="NormalTok"/>
-        </w:rPr>
-        <w:t xml:space="preserve"> </w:t>
-      </w:r>
-      <w:r>
-        <w:rPr>
-          <w:rStyle w:val="KeywordTok"/>
-        </w:rPr>
-        <w:t xml:space="preserve">fct_reorder</w:t>
-      </w:r>
-      <w:r>
-        <w:rPr>
-          <w:rStyle w:val="NormalTok"/>
-        </w:rPr>
-        <w:t xml:space="preserve">(city_name, estimate, </w:t>
+        <w:t xml:space="preserve">mapping =</w:t>
+      </w:r>
+      <w:r>
+        <w:rPr>
+          <w:rStyle w:val="NormalTok"/>
+        </w:rPr>
+        <w:t xml:space="preserve"> </w:t>
+      </w:r>
+      <w:r>
+        <w:rPr>
+          <w:rStyle w:val="KeywordTok"/>
+        </w:rPr>
+        <w:t xml:space="preserve">aes</w:t>
+      </w:r>
+      <w:r>
+        <w:rPr>
+          <w:rStyle w:val="NormalTok"/>
+        </w:rPr>
+        <w:t xml:space="preserve">(</w:t>
       </w:r>
       <w:r>
         <w:rPr>
           <w:rStyle w:val="DataTypeTok"/>
         </w:rPr>
-        <w:t xml:space="preserve">desc =</w:t>
-      </w:r>
-      <w:r>
-        <w:rPr>
-          <w:rStyle w:val="NormalTok"/>
-        </w:rPr>
-        <w:t xml:space="preserve"> </w:t>
-      </w:r>
-      <w:r>
-        <w:rPr>
-          <w:rStyle w:val="OtherTok"/>
-        </w:rPr>
-        <w:t xml:space="preserve">TRUE</w:t>
+        <w:t xml:space="preserve">x =</w:t>
+      </w:r>
+      <w:r>
+        <w:rPr>
+          <w:rStyle w:val="NormalTok"/>
+        </w:rPr>
+        <w:t xml:space="preserve"> estimate, </w:t>
+      </w:r>
+      <w:r>
+        <w:rPr>
+          <w:rStyle w:val="DataTypeTok"/>
+        </w:rPr>
+        <w:t xml:space="preserve">y =</w:t>
+      </w:r>
+      <w:r>
+        <w:rPr>
+          <w:rStyle w:val="NormalTok"/>
+        </w:rPr>
+        <w:t xml:space="preserve"> </w:t>
+      </w:r>
+      <w:r>
+        <w:rPr>
+          <w:rStyle w:val="KeywordTok"/>
+        </w:rPr>
+        <w:t xml:space="preserve">reorder</w:t>
+      </w:r>
+      <w:r>
+        <w:rPr>
+          <w:rStyle w:val="NormalTok"/>
+        </w:rPr>
+        <w:t xml:space="preserve">(city_name, estimate)), </w:t>
+      </w:r>
+      <w:r>
+        <w:br w:type="textWrapping"/>
+      </w:r>
+      <w:r>
+        <w:rPr>
+          <w:rStyle w:val="NormalTok"/>
+        </w:rPr>
+        <w:t xml:space="preserve">             </w:t>
+      </w:r>
+      <w:r>
+        <w:rPr>
+          <w:rStyle w:val="DataTypeTok"/>
+        </w:rPr>
+        <w:t xml:space="preserve">color =</w:t>
+      </w:r>
+      <w:r>
+        <w:rPr>
+          <w:rStyle w:val="NormalTok"/>
+        </w:rPr>
+        <w:t xml:space="preserve"> </w:t>
+      </w:r>
+      <w:r>
+        <w:rPr>
+          <w:rStyle w:val="StringTok"/>
+        </w:rPr>
+        <w:t xml:space="preserve">"white"</w:t>
+      </w:r>
+      <w:r>
+        <w:rPr>
+          <w:rStyle w:val="NormalTok"/>
+        </w:rPr>
+        <w:t xml:space="preserve">) </w:t>
+      </w:r>
+      <w:r>
+        <w:rPr>
+          <w:rStyle w:val="OperatorTok"/>
+        </w:rPr>
+        <w:t xml:space="preserve">+</w:t>
+      </w:r>
+      <w:r>
+        <w:br w:type="textWrapping"/>
+      </w:r>
+      <w:r>
+        <w:rPr>
+          <w:rStyle w:val="StringTok"/>
+        </w:rPr>
+        <w:t xml:space="preserve">  </w:t>
+      </w:r>
+      <w:r>
+        <w:rPr>
+          <w:rStyle w:val="KeywordTok"/>
+        </w:rPr>
+        <w:t xml:space="preserve">geom_errorbarh</w:t>
+      </w:r>
+      <w:r>
+        <w:rPr>
+          <w:rStyle w:val="NormalTok"/>
+        </w:rPr>
+        <w:t xml:space="preserve">(</w:t>
+      </w:r>
+      <w:r>
+        <w:rPr>
+          <w:rStyle w:val="DataTypeTok"/>
+        </w:rPr>
+        <w:t xml:space="preserve">mapping =</w:t>
+      </w:r>
+      <w:r>
+        <w:rPr>
+          <w:rStyle w:val="NormalTok"/>
+        </w:rPr>
+        <w:t xml:space="preserve"> </w:t>
+      </w:r>
+      <w:r>
+        <w:rPr>
+          <w:rStyle w:val="KeywordTok"/>
+        </w:rPr>
+        <w:t xml:space="preserve">aes</w:t>
+      </w:r>
+      <w:r>
+        <w:rPr>
+          <w:rStyle w:val="NormalTok"/>
+        </w:rPr>
+        <w:t xml:space="preserve">(</w:t>
+      </w:r>
+      <w:r>
+        <w:rPr>
+          <w:rStyle w:val="DataTypeTok"/>
+        </w:rPr>
+        <w:t xml:space="preserve">x =</w:t>
+      </w:r>
+      <w:r>
+        <w:rPr>
+          <w:rStyle w:val="NormalTok"/>
+        </w:rPr>
+        <w:t xml:space="preserve"> estimate, </w:t>
+      </w:r>
+      <w:r>
+        <w:rPr>
+          <w:rStyle w:val="DataTypeTok"/>
+        </w:rPr>
+        <w:t xml:space="preserve">y =</w:t>
+      </w:r>
+      <w:r>
+        <w:rPr>
+          <w:rStyle w:val="NormalTok"/>
+        </w:rPr>
+        <w:t xml:space="preserve"> city_name, </w:t>
+      </w:r>
+      <w:r>
+        <w:br w:type="textWrapping"/>
+      </w:r>
+      <w:r>
+        <w:rPr>
+          <w:rStyle w:val="NormalTok"/>
+        </w:rPr>
+        <w:t xml:space="preserve">                               </w:t>
+      </w:r>
+      <w:r>
+        <w:rPr>
+          <w:rStyle w:val="DataTypeTok"/>
+        </w:rPr>
+        <w:t xml:space="preserve">xmin =</w:t>
+      </w:r>
+      <w:r>
+        <w:rPr>
+          <w:rStyle w:val="NormalTok"/>
+        </w:rPr>
+        <w:t xml:space="preserve"> conf.low, </w:t>
+      </w:r>
+      <w:r>
+        <w:rPr>
+          <w:rStyle w:val="DataTypeTok"/>
+        </w:rPr>
+        <w:t xml:space="preserve">xmax =</w:t>
+      </w:r>
+      <w:r>
+        <w:rPr>
+          <w:rStyle w:val="NormalTok"/>
+        </w:rPr>
+        <w:t xml:space="preserve"> conf.high), </w:t>
+      </w:r>
+      <w:r>
+        <w:rPr>
+          <w:rStyle w:val="DataTypeTok"/>
+        </w:rPr>
+        <w:t xml:space="preserve">height =</w:t>
+      </w:r>
+      <w:r>
+        <w:rPr>
+          <w:rStyle w:val="NormalTok"/>
+        </w:rPr>
+        <w:t xml:space="preserve"> </w:t>
+      </w:r>
+      <w:r>
+        <w:rPr>
+          <w:rStyle w:val="DecValTok"/>
+        </w:rPr>
+        <w:t xml:space="preserve">0</w:t>
+      </w:r>
+      <w:r>
+        <w:rPr>
+          <w:rStyle w:val="NormalTok"/>
+        </w:rPr>
+        <w:t xml:space="preserve">,</w:t>
+      </w:r>
+      <w:r>
+        <w:br w:type="textWrapping"/>
+      </w:r>
+      <w:r>
+        <w:rPr>
+          <w:rStyle w:val="NormalTok"/>
+        </w:rPr>
+        <w:t xml:space="preserve">                 </w:t>
+      </w:r>
+      <w:r>
+        <w:rPr>
+          <w:rStyle w:val="DataTypeTok"/>
+        </w:rPr>
+        <w:t xml:space="preserve">color =</w:t>
+      </w:r>
+      <w:r>
+        <w:rPr>
+          <w:rStyle w:val="NormalTok"/>
+        </w:rPr>
+        <w:t xml:space="preserve"> </w:t>
+      </w:r>
+      <w:r>
+        <w:rPr>
+          <w:rStyle w:val="StringTok"/>
+        </w:rPr>
+        <w:t xml:space="preserve">"white"</w:t>
+      </w:r>
+      <w:r>
+        <w:rPr>
+          <w:rStyle w:val="NormalTok"/>
+        </w:rPr>
+        <w:t xml:space="preserve">) </w:t>
+      </w:r>
+      <w:r>
+        <w:rPr>
+          <w:rStyle w:val="OperatorTok"/>
+        </w:rPr>
+        <w:t xml:space="preserve">+</w:t>
+      </w:r>
+      <w:r>
+        <w:br w:type="textWrapping"/>
+      </w:r>
+      <w:r>
+        <w:rPr>
+          <w:rStyle w:val="StringTok"/>
+        </w:rPr>
+        <w:t xml:space="preserve">  </w:t>
+      </w:r>
+      <w:r>
+        <w:rPr>
+          <w:rStyle w:val="KeywordTok"/>
+        </w:rPr>
+        <w:t xml:space="preserve">scale_x_continuous</w:t>
+      </w:r>
+      <w:r>
+        <w:rPr>
+          <w:rStyle w:val="NormalTok"/>
+        </w:rPr>
+        <w:t xml:space="preserve">(</w:t>
+      </w:r>
+      <w:r>
+        <w:rPr>
+          <w:rStyle w:val="DataTypeTok"/>
+        </w:rPr>
+        <w:t xml:space="preserve">labels =</w:t>
+      </w:r>
+      <w:r>
+        <w:rPr>
+          <w:rStyle w:val="NormalTok"/>
+        </w:rPr>
+        <w:t xml:space="preserve"> percent,</w:t>
+      </w:r>
+      <w:r>
+        <w:br w:type="textWrapping"/>
+      </w:r>
+      <w:r>
+        <w:rPr>
+          <w:rStyle w:val="NormalTok"/>
+        </w:rPr>
+        <w:t xml:space="preserve">                     </w:t>
+      </w:r>
+      <w:r>
+        <w:rPr>
+          <w:rStyle w:val="DataTypeTok"/>
+        </w:rPr>
+        <w:t xml:space="preserve">limits =</w:t>
+      </w:r>
+      <w:r>
+        <w:rPr>
+          <w:rStyle w:val="NormalTok"/>
+        </w:rPr>
+        <w:t xml:space="preserve"> </w:t>
+      </w:r>
+      <w:r>
+        <w:rPr>
+          <w:rStyle w:val="KeywordTok"/>
+        </w:rPr>
+        <w:t xml:space="preserve">c</w:t>
+      </w:r>
+      <w:r>
+        <w:rPr>
+          <w:rStyle w:val="NormalTok"/>
+        </w:rPr>
+        <w:t xml:space="preserve">(</w:t>
+      </w:r>
+      <w:r>
+        <w:rPr>
+          <w:rStyle w:val="FloatTok"/>
+        </w:rPr>
+        <w:t xml:space="preserve">0.2</w:t>
+      </w:r>
+      <w:r>
+        <w:rPr>
+          <w:rStyle w:val="NormalTok"/>
+        </w:rPr>
+        <w:t xml:space="preserve">, </w:t>
+      </w:r>
+      <w:r>
+        <w:rPr>
+          <w:rStyle w:val="FloatTok"/>
+        </w:rPr>
+        <w:t xml:space="preserve">0.8</w:t>
       </w:r>
       <w:r>
         <w:rPr>
@@ -1768,13 +2020,7 @@
         <w:rPr>
           <w:rStyle w:val="OperatorTok"/>
         </w:rPr>
-        <w:t xml:space="preserve">%&gt;%</w:t>
-      </w:r>
-      <w:r>
-        <w:rPr>
-          <w:rStyle w:val="StringTok"/>
-        </w:rPr>
-        <w:t xml:space="preserve"> </w:t>
+        <w:t xml:space="preserve">+</w:t>
       </w:r>
       <w:r>
         <w:br w:type="textWrapping"/>
@@ -1789,34 +2035,7 @@
         <w:rPr>
           <w:rStyle w:val="KeywordTok"/>
         </w:rPr>
-        <w:t xml:space="preserve">ggplot</w:t>
-      </w:r>
-      <w:r>
-        <w:rPr>
-          <w:rStyle w:val="NormalTok"/>
-        </w:rPr>
-        <w:t xml:space="preserve">() </w:t>
-      </w:r>
-      <w:r>
-        <w:rPr>
-          <w:rStyle w:val="OperatorTok"/>
-        </w:rPr>
-        <w:t xml:space="preserve">+</w:t>
-      </w:r>
-      <w:r>
-        <w:br w:type="textWrapping"/>
-      </w:r>
-      <w:r>
-        <w:rPr>
-          <w:rStyle w:val="StringTok"/>
-        </w:rPr>
-        <w:t xml:space="preserve">  </w:t>
-      </w:r>
-      <w:r>
-        <w:rPr>
-          <w:rStyle w:val="KeywordTok"/>
-        </w:rPr>
-        <w:t xml:space="preserve">geom_point</w:t>
+        <w:t xml:space="preserve">labs</w:t>
       </w:r>
       <w:r>
         <w:rPr>
@@ -1826,240 +2045,33 @@
       </w:r>
       <w:r>
         <w:rPr>
-          <w:rStyle w:val="KeywordTok"/>
-        </w:rPr>
-        <w:t xml:space="preserve">aes</w:t>
-      </w:r>
-      <w:r>
-        <w:rPr>
-          <w:rStyle w:val="NormalTok"/>
-        </w:rPr>
-        <w:t xml:space="preserve">(</w:t>
-      </w:r>
-      <w:r>
-        <w:rPr>
           <w:rStyle w:val="DataTypeTok"/>
         </w:rPr>
+        <w:t xml:space="preserve">y =</w:t>
+      </w:r>
+      <w:r>
+        <w:rPr>
+          <w:rStyle w:val="NormalTok"/>
+        </w:rPr>
+        <w:t xml:space="preserve"> </w:t>
+      </w:r>
+      <w:r>
+        <w:rPr>
+          <w:rStyle w:val="StringTok"/>
+        </w:rPr>
+        <w:t xml:space="preserve">""</w:t>
+      </w:r>
+      <w:r>
+        <w:rPr>
+          <w:rStyle w:val="NormalTok"/>
+        </w:rPr>
+        <w:t xml:space="preserve">, </w:t>
+      </w:r>
+      <w:r>
+        <w:rPr>
+          <w:rStyle w:val="DataTypeTok"/>
+        </w:rPr>
         <w:t xml:space="preserve">x =</w:t>
-      </w:r>
-      <w:r>
-        <w:rPr>
-          <w:rStyle w:val="NormalTok"/>
-        </w:rPr>
-        <w:t xml:space="preserve"> city_name, </w:t>
-      </w:r>
-      <w:r>
-        <w:rPr>
-          <w:rStyle w:val="DataTypeTok"/>
-        </w:rPr>
-        <w:t xml:space="preserve">y =</w:t>
-      </w:r>
-      <w:r>
-        <w:rPr>
-          <w:rStyle w:val="NormalTok"/>
-        </w:rPr>
-        <w:t xml:space="preserve"> estimate)) </w:t>
-      </w:r>
-      <w:r>
-        <w:rPr>
-          <w:rStyle w:val="OperatorTok"/>
-        </w:rPr>
-        <w:t xml:space="preserve">+</w:t>
-      </w:r>
-      <w:r>
-        <w:br w:type="textWrapping"/>
-      </w:r>
-      <w:r>
-        <w:rPr>
-          <w:rStyle w:val="StringTok"/>
-        </w:rPr>
-        <w:t xml:space="preserve">  </w:t>
-      </w:r>
-      <w:r>
-        <w:rPr>
-          <w:rStyle w:val="KeywordTok"/>
-        </w:rPr>
-        <w:t xml:space="preserve">scale_y_continuous</w:t>
-      </w:r>
-      <w:r>
-        <w:rPr>
-          <w:rStyle w:val="NormalTok"/>
-        </w:rPr>
-        <w:t xml:space="preserve">(</w:t>
-      </w:r>
-      <w:r>
-        <w:rPr>
-          <w:rStyle w:val="DataTypeTok"/>
-        </w:rPr>
-        <w:t xml:space="preserve">labels =</w:t>
-      </w:r>
-      <w:r>
-        <w:rPr>
-          <w:rStyle w:val="NormalTok"/>
-        </w:rPr>
-        <w:t xml:space="preserve"> percent) </w:t>
-      </w:r>
-      <w:r>
-        <w:rPr>
-          <w:rStyle w:val="OperatorTok"/>
-        </w:rPr>
-        <w:t xml:space="preserve">+</w:t>
-      </w:r>
-      <w:r>
-        <w:br w:type="textWrapping"/>
-      </w:r>
-      <w:r>
-        <w:rPr>
-          <w:rStyle w:val="StringTok"/>
-        </w:rPr>
-        <w:t xml:space="preserve">  </w:t>
-      </w:r>
-      <w:r>
-        <w:rPr>
-          <w:rStyle w:val="KeywordTok"/>
-        </w:rPr>
-        <w:t xml:space="preserve">ylim</w:t>
-      </w:r>
-      <w:r>
-        <w:rPr>
-          <w:rStyle w:val="NormalTok"/>
-        </w:rPr>
-        <w:t xml:space="preserve">(</w:t>
-      </w:r>
-      <w:r>
-        <w:rPr>
-          <w:rStyle w:val="DecValTok"/>
-        </w:rPr>
-        <w:t xml:space="preserve">20</w:t>
-      </w:r>
-      <w:r>
-        <w:rPr>
-          <w:rStyle w:val="NormalTok"/>
-        </w:rPr>
-        <w:t xml:space="preserve">, </w:t>
-      </w:r>
-      <w:r>
-        <w:rPr>
-          <w:rStyle w:val="DecValTok"/>
-        </w:rPr>
-        <w:t xml:space="preserve">80</w:t>
-      </w:r>
-      <w:r>
-        <w:rPr>
-          <w:rStyle w:val="NormalTok"/>
-        </w:rPr>
-        <w:t xml:space="preserve">) </w:t>
-      </w:r>
-      <w:r>
-        <w:rPr>
-          <w:rStyle w:val="OperatorTok"/>
-        </w:rPr>
-        <w:t xml:space="preserve">+</w:t>
-      </w:r>
-      <w:r>
-        <w:br w:type="textWrapping"/>
-      </w:r>
-      <w:r>
-        <w:rPr>
-          <w:rStyle w:val="StringTok"/>
-        </w:rPr>
-        <w:t xml:space="preserve">  </w:t>
-      </w:r>
-      <w:r>
-        <w:rPr>
-          <w:rStyle w:val="KeywordTok"/>
-        </w:rPr>
-        <w:t xml:space="preserve">coord_flip</w:t>
-      </w:r>
-      <w:r>
-        <w:rPr>
-          <w:rStyle w:val="NormalTok"/>
-        </w:rPr>
-        <w:t xml:space="preserve">() </w:t>
-      </w:r>
-      <w:r>
-        <w:rPr>
-          <w:rStyle w:val="OperatorTok"/>
-        </w:rPr>
-        <w:t xml:space="preserve">+</w:t>
-      </w:r>
-      <w:r>
-        <w:br w:type="textWrapping"/>
-      </w:r>
-      <w:r>
-        <w:rPr>
-          <w:rStyle w:val="StringTok"/>
-        </w:rPr>
-        <w:t xml:space="preserve">  </w:t>
-      </w:r>
-      <w:r>
-        <w:rPr>
-          <w:rStyle w:val="KeywordTok"/>
-        </w:rPr>
-        <w:t xml:space="preserve">theme_dark</w:t>
-      </w:r>
-      <w:r>
-        <w:rPr>
-          <w:rStyle w:val="NormalTok"/>
-        </w:rPr>
-        <w:t xml:space="preserve">() </w:t>
-      </w:r>
-      <w:r>
-        <w:rPr>
-          <w:rStyle w:val="OperatorTok"/>
-        </w:rPr>
-        <w:t xml:space="preserve">+</w:t>
-      </w:r>
-      <w:r>
-        <w:br w:type="textWrapping"/>
-      </w:r>
-      <w:r>
-        <w:rPr>
-          <w:rStyle w:val="StringTok"/>
-        </w:rPr>
-        <w:t xml:space="preserve">  </w:t>
-      </w:r>
-      <w:r>
-        <w:rPr>
-          <w:rStyle w:val="KeywordTok"/>
-        </w:rPr>
-        <w:t xml:space="preserve">labs</w:t>
-      </w:r>
-      <w:r>
-        <w:rPr>
-          <w:rStyle w:val="NormalTok"/>
-        </w:rPr>
-        <w:t xml:space="preserve">(</w:t>
-      </w:r>
-      <w:r>
-        <w:rPr>
-          <w:rStyle w:val="DataTypeTok"/>
-        </w:rPr>
-        <w:t xml:space="preserve">x =</w:t>
-      </w:r>
-      <w:r>
-        <w:rPr>
-          <w:rStyle w:val="NormalTok"/>
-        </w:rPr>
-        <w:t xml:space="preserve"> </w:t>
-      </w:r>
-      <w:r>
-        <w:rPr>
-          <w:rStyle w:val="StringTok"/>
-        </w:rPr>
-        <w:t xml:space="preserve">""</w:t>
-      </w:r>
-      <w:r>
-        <w:rPr>
-          <w:rStyle w:val="NormalTok"/>
-        </w:rPr>
-        <w:t xml:space="preserve">, </w:t>
-      </w:r>
-      <w:r>
-        <w:rPr>
-          <w:rStyle w:val="DataTypeTok"/>
-        </w:rPr>
-        <w:t xml:space="preserve">y =</w:t>
       </w:r>
       <w:r>
         <w:rPr>
@@ -2151,16 +2163,7 @@
         <w:rPr>
           <w:rStyle w:val="VerbatimChar"/>
         </w:rPr>
-        <w:t xml:space="preserve">## Scale for 'y' is already present. Adding another scale for 'y', which</w:t>
-      </w:r>
-      <w:r>
-        <w:br w:type="textWrapping"/>
-      </w:r>
-      <w:r>
-        <w:rPr>
-          <w:rStyle w:val="VerbatimChar"/>
-        </w:rPr>
-        <w:t xml:space="preserve">## will replace the existing scale.</w:t>
+        <w:t xml:space="preserve">## Warning: Ignoring unknown aesthetics: x</w:t>
       </w:r>
     </w:p>
     <w:p>
@@ -2172,6 +2175,17 @@
           <w:rStyle w:val="VerbatimChar"/>
         </w:rPr>
         <w:t xml:space="preserve">## Warning: Removed 1 rows containing missing values (geom_point).</w:t>
+      </w:r>
+    </w:p>
+    <w:p>
+      <w:pPr>
+        <w:pStyle w:val="SourceCode"/>
+      </w:pPr>
+      <w:r>
+        <w:rPr>
+          <w:rStyle w:val="VerbatimChar"/>
+        </w:rPr>
+        <w:t xml:space="preserve">## Warning: Removed 1 rows containing missing values (geom_errorbarh).</w:t>
       </w:r>
     </w:p>
     <w:p>
@@ -2219,17 +2233,6 @@
             </a:graphic>
           </wp:inline>
         </w:drawing>
-      </w:r>
-    </w:p>
-    <w:p>
-      <w:pPr>
-        <w:pStyle w:val="SourceCode"/>
-      </w:pPr>
-      <w:r>
-        <w:rPr>
-          <w:rStyle w:val="CommentTok"/>
-        </w:rPr>
-        <w:t xml:space="preserve">#geom_errorbarh(aes(x = city_name, y = estimate, xmin = conf.low, xmax = conf.high, height = 0))</w:t>
       </w:r>
     </w:p>
     <w:sectPr/>

</xml_diff>

<commit_message>
fixed percents, docx to pdf, removed tulsa, AL
</commit_message>
<xml_diff>
--- a/writing/hw_4.docx
+++ b/writing/hw_4.docx
@@ -1125,6 +1125,57 @@
         <w:rPr>
           <w:rStyle w:val="KeywordTok"/>
         </w:rPr>
+        <w:t xml:space="preserve">filter</w:t>
+      </w:r>
+      <w:r>
+        <w:rPr>
+          <w:rStyle w:val="NormalTok"/>
+        </w:rPr>
+        <w:t xml:space="preserve">(city_name </w:t>
+      </w:r>
+      <w:r>
+        <w:rPr>
+          <w:rStyle w:val="OperatorTok"/>
+        </w:rPr>
+        <w:t xml:space="preserve">!=</w:t>
+      </w:r>
+      <w:r>
+        <w:rPr>
+          <w:rStyle w:val="StringTok"/>
+        </w:rPr>
+        <w:t xml:space="preserve"> "Tulsa, AL"</w:t>
+      </w:r>
+      <w:r>
+        <w:rPr>
+          <w:rStyle w:val="NormalTok"/>
+        </w:rPr>
+        <w:t xml:space="preserve">) </w:t>
+      </w:r>
+      <w:r>
+        <w:rPr>
+          <w:rStyle w:val="OperatorTok"/>
+        </w:rPr>
+        <w:t xml:space="preserve">%&gt;%</w:t>
+      </w:r>
+      <w:r>
+        <w:rPr>
+          <w:rStyle w:val="StringTok"/>
+        </w:rPr>
+        <w:t xml:space="preserve"> </w:t>
+      </w:r>
+      <w:r>
+        <w:br w:type="textWrapping"/>
+      </w:r>
+      <w:r>
+        <w:rPr>
+          <w:rStyle w:val="StringTok"/>
+        </w:rPr>
+        <w:t xml:space="preserve">  </w:t>
+      </w:r>
+      <w:r>
+        <w:rPr>
+          <w:rStyle w:val="KeywordTok"/>
+        </w:rPr>
         <w:t xml:space="preserve">select</w:t>
       </w:r>
       <w:r>
@@ -1551,18 +1602,588 @@
       </w:pPr>
       <w:r>
         <w:rPr>
-          <w:rStyle w:val="VerbatimChar"/>
-        </w:rPr>
-        <w:t xml:space="preserve">## Warning in .f(.x[[i]], .y[[i]], ...): Chi-squared approximation may be</w:t>
-      </w:r>
-      <w:r>
-        <w:br w:type="textWrapping"/>
-      </w:r>
-      <w:r>
-        <w:rPr>
-          <w:rStyle w:val="VerbatimChar"/>
-        </w:rPr>
-        <w:t xml:space="preserve">## incorrect</w:t>
+          <w:rStyle w:val="NormalTok"/>
+        </w:rPr>
+        <w:t xml:space="preserve">unsolved </w:t>
+      </w:r>
+      <w:r>
+        <w:rPr>
+          <w:rStyle w:val="OperatorTok"/>
+        </w:rPr>
+        <w:t xml:space="preserve">%&gt;%</w:t>
+      </w:r>
+      <w:r>
+        <w:rPr>
+          <w:rStyle w:val="StringTok"/>
+        </w:rPr>
+        <w:t xml:space="preserve"> </w:t>
+      </w:r>
+      <w:r>
+        <w:br w:type="textWrapping"/>
+      </w:r>
+      <w:r>
+        <w:rPr>
+          <w:rStyle w:val="StringTok"/>
+        </w:rPr>
+        <w:t xml:space="preserve">  </w:t>
+      </w:r>
+      <w:r>
+        <w:rPr>
+          <w:rStyle w:val="KeywordTok"/>
+        </w:rPr>
+        <w:t xml:space="preserve">ggplot</w:t>
+      </w:r>
+      <w:r>
+        <w:rPr>
+          <w:rStyle w:val="NormalTok"/>
+        </w:rPr>
+        <w:t xml:space="preserve">() </w:t>
+      </w:r>
+      <w:r>
+        <w:rPr>
+          <w:rStyle w:val="OperatorTok"/>
+        </w:rPr>
+        <w:t xml:space="preserve">+</w:t>
+      </w:r>
+      <w:r>
+        <w:br w:type="textWrapping"/>
+      </w:r>
+      <w:r>
+        <w:rPr>
+          <w:rStyle w:val="StringTok"/>
+        </w:rPr>
+        <w:t xml:space="preserve">  </w:t>
+      </w:r>
+      <w:r>
+        <w:rPr>
+          <w:rStyle w:val="KeywordTok"/>
+        </w:rPr>
+        <w:t xml:space="preserve">theme_dark</w:t>
+      </w:r>
+      <w:r>
+        <w:rPr>
+          <w:rStyle w:val="NormalTok"/>
+        </w:rPr>
+        <w:t xml:space="preserve">() </w:t>
+      </w:r>
+      <w:r>
+        <w:rPr>
+          <w:rStyle w:val="OperatorTok"/>
+        </w:rPr>
+        <w:t xml:space="preserve">+</w:t>
+      </w:r>
+      <w:r>
+        <w:br w:type="textWrapping"/>
+      </w:r>
+      <w:r>
+        <w:rPr>
+          <w:rStyle w:val="StringTok"/>
+        </w:rPr>
+        <w:t xml:space="preserve">  </w:t>
+      </w:r>
+      <w:r>
+        <w:rPr>
+          <w:rStyle w:val="KeywordTok"/>
+        </w:rPr>
+        <w:t xml:space="preserve">geom_point</w:t>
+      </w:r>
+      <w:r>
+        <w:rPr>
+          <w:rStyle w:val="NormalTok"/>
+        </w:rPr>
+        <w:t xml:space="preserve">(</w:t>
+      </w:r>
+      <w:r>
+        <w:rPr>
+          <w:rStyle w:val="DataTypeTok"/>
+        </w:rPr>
+        <w:t xml:space="preserve">mapping =</w:t>
+      </w:r>
+      <w:r>
+        <w:rPr>
+          <w:rStyle w:val="NormalTok"/>
+        </w:rPr>
+        <w:t xml:space="preserve"> </w:t>
+      </w:r>
+      <w:r>
+        <w:rPr>
+          <w:rStyle w:val="KeywordTok"/>
+        </w:rPr>
+        <w:t xml:space="preserve">aes</w:t>
+      </w:r>
+      <w:r>
+        <w:rPr>
+          <w:rStyle w:val="NormalTok"/>
+        </w:rPr>
+        <w:t xml:space="preserve">(</w:t>
+      </w:r>
+      <w:r>
+        <w:rPr>
+          <w:rStyle w:val="DataTypeTok"/>
+        </w:rPr>
+        <w:t xml:space="preserve">x =</w:t>
+      </w:r>
+      <w:r>
+        <w:rPr>
+          <w:rStyle w:val="NormalTok"/>
+        </w:rPr>
+        <w:t xml:space="preserve"> estimate, </w:t>
+      </w:r>
+      <w:r>
+        <w:rPr>
+          <w:rStyle w:val="DataTypeTok"/>
+        </w:rPr>
+        <w:t xml:space="preserve">y =</w:t>
+      </w:r>
+      <w:r>
+        <w:rPr>
+          <w:rStyle w:val="NormalTok"/>
+        </w:rPr>
+        <w:t xml:space="preserve"> </w:t>
+      </w:r>
+      <w:r>
+        <w:rPr>
+          <w:rStyle w:val="KeywordTok"/>
+        </w:rPr>
+        <w:t xml:space="preserve">reorder</w:t>
+      </w:r>
+      <w:r>
+        <w:rPr>
+          <w:rStyle w:val="NormalTok"/>
+        </w:rPr>
+        <w:t xml:space="preserve">(city_name, estimate)), </w:t>
+      </w:r>
+      <w:r>
+        <w:br w:type="textWrapping"/>
+      </w:r>
+      <w:r>
+        <w:rPr>
+          <w:rStyle w:val="NormalTok"/>
+        </w:rPr>
+        <w:t xml:space="preserve">             </w:t>
+      </w:r>
+      <w:r>
+        <w:rPr>
+          <w:rStyle w:val="DataTypeTok"/>
+        </w:rPr>
+        <w:t xml:space="preserve">color =</w:t>
+      </w:r>
+      <w:r>
+        <w:rPr>
+          <w:rStyle w:val="NormalTok"/>
+        </w:rPr>
+        <w:t xml:space="preserve"> </w:t>
+      </w:r>
+      <w:r>
+        <w:rPr>
+          <w:rStyle w:val="StringTok"/>
+        </w:rPr>
+        <w:t xml:space="preserve">"white"</w:t>
+      </w:r>
+      <w:r>
+        <w:rPr>
+          <w:rStyle w:val="NormalTok"/>
+        </w:rPr>
+        <w:t xml:space="preserve">) </w:t>
+      </w:r>
+      <w:r>
+        <w:rPr>
+          <w:rStyle w:val="OperatorTok"/>
+        </w:rPr>
+        <w:t xml:space="preserve">+</w:t>
+      </w:r>
+      <w:r>
+        <w:br w:type="textWrapping"/>
+      </w:r>
+      <w:r>
+        <w:rPr>
+          <w:rStyle w:val="StringTok"/>
+        </w:rPr>
+        <w:t xml:space="preserve">  </w:t>
+      </w:r>
+      <w:r>
+        <w:rPr>
+          <w:rStyle w:val="KeywordTok"/>
+        </w:rPr>
+        <w:t xml:space="preserve">geom_errorbarh</w:t>
+      </w:r>
+      <w:r>
+        <w:rPr>
+          <w:rStyle w:val="NormalTok"/>
+        </w:rPr>
+        <w:t xml:space="preserve">(</w:t>
+      </w:r>
+      <w:r>
+        <w:rPr>
+          <w:rStyle w:val="DataTypeTok"/>
+        </w:rPr>
+        <w:t xml:space="preserve">mapping =</w:t>
+      </w:r>
+      <w:r>
+        <w:rPr>
+          <w:rStyle w:val="NormalTok"/>
+        </w:rPr>
+        <w:t xml:space="preserve"> </w:t>
+      </w:r>
+      <w:r>
+        <w:rPr>
+          <w:rStyle w:val="KeywordTok"/>
+        </w:rPr>
+        <w:t xml:space="preserve">aes</w:t>
+      </w:r>
+      <w:r>
+        <w:rPr>
+          <w:rStyle w:val="NormalTok"/>
+        </w:rPr>
+        <w:t xml:space="preserve">(</w:t>
+      </w:r>
+      <w:r>
+        <w:rPr>
+          <w:rStyle w:val="DataTypeTok"/>
+        </w:rPr>
+        <w:t xml:space="preserve">x =</w:t>
+      </w:r>
+      <w:r>
+        <w:rPr>
+          <w:rStyle w:val="NormalTok"/>
+        </w:rPr>
+        <w:t xml:space="preserve"> estimate, </w:t>
+      </w:r>
+      <w:r>
+        <w:rPr>
+          <w:rStyle w:val="DataTypeTok"/>
+        </w:rPr>
+        <w:t xml:space="preserve">y =</w:t>
+      </w:r>
+      <w:r>
+        <w:rPr>
+          <w:rStyle w:val="NormalTok"/>
+        </w:rPr>
+        <w:t xml:space="preserve"> city_name, </w:t>
+      </w:r>
+      <w:r>
+        <w:br w:type="textWrapping"/>
+      </w:r>
+      <w:r>
+        <w:rPr>
+          <w:rStyle w:val="NormalTok"/>
+        </w:rPr>
+        <w:t xml:space="preserve">                               </w:t>
+      </w:r>
+      <w:r>
+        <w:rPr>
+          <w:rStyle w:val="DataTypeTok"/>
+        </w:rPr>
+        <w:t xml:space="preserve">xmin =</w:t>
+      </w:r>
+      <w:r>
+        <w:rPr>
+          <w:rStyle w:val="NormalTok"/>
+        </w:rPr>
+        <w:t xml:space="preserve"> conf.low, </w:t>
+      </w:r>
+      <w:r>
+        <w:rPr>
+          <w:rStyle w:val="DataTypeTok"/>
+        </w:rPr>
+        <w:t xml:space="preserve">xmax =</w:t>
+      </w:r>
+      <w:r>
+        <w:rPr>
+          <w:rStyle w:val="NormalTok"/>
+        </w:rPr>
+        <w:t xml:space="preserve"> conf.high), </w:t>
+      </w:r>
+      <w:r>
+        <w:rPr>
+          <w:rStyle w:val="DataTypeTok"/>
+        </w:rPr>
+        <w:t xml:space="preserve">height =</w:t>
+      </w:r>
+      <w:r>
+        <w:rPr>
+          <w:rStyle w:val="NormalTok"/>
+        </w:rPr>
+        <w:t xml:space="preserve"> </w:t>
+      </w:r>
+      <w:r>
+        <w:rPr>
+          <w:rStyle w:val="DecValTok"/>
+        </w:rPr>
+        <w:t xml:space="preserve">0</w:t>
+      </w:r>
+      <w:r>
+        <w:rPr>
+          <w:rStyle w:val="NormalTok"/>
+        </w:rPr>
+        <w:t xml:space="preserve">,</w:t>
+      </w:r>
+      <w:r>
+        <w:br w:type="textWrapping"/>
+      </w:r>
+      <w:r>
+        <w:rPr>
+          <w:rStyle w:val="NormalTok"/>
+        </w:rPr>
+        <w:t xml:space="preserve">                 </w:t>
+      </w:r>
+      <w:r>
+        <w:rPr>
+          <w:rStyle w:val="DataTypeTok"/>
+        </w:rPr>
+        <w:t xml:space="preserve">color =</w:t>
+      </w:r>
+      <w:r>
+        <w:rPr>
+          <w:rStyle w:val="NormalTok"/>
+        </w:rPr>
+        <w:t xml:space="preserve"> </w:t>
+      </w:r>
+      <w:r>
+        <w:rPr>
+          <w:rStyle w:val="StringTok"/>
+        </w:rPr>
+        <w:t xml:space="preserve">"white"</w:t>
+      </w:r>
+      <w:r>
+        <w:rPr>
+          <w:rStyle w:val="NormalTok"/>
+        </w:rPr>
+        <w:t xml:space="preserve">) </w:t>
+      </w:r>
+      <w:r>
+        <w:rPr>
+          <w:rStyle w:val="OperatorTok"/>
+        </w:rPr>
+        <w:t xml:space="preserve">+</w:t>
+      </w:r>
+      <w:r>
+        <w:br w:type="textWrapping"/>
+      </w:r>
+      <w:r>
+        <w:rPr>
+          <w:rStyle w:val="StringTok"/>
+        </w:rPr>
+        <w:t xml:space="preserve">  </w:t>
+      </w:r>
+      <w:r>
+        <w:rPr>
+          <w:rStyle w:val="KeywordTok"/>
+        </w:rPr>
+        <w:t xml:space="preserve">scale_x_continuous</w:t>
+      </w:r>
+      <w:r>
+        <w:rPr>
+          <w:rStyle w:val="NormalTok"/>
+        </w:rPr>
+        <w:t xml:space="preserve">(</w:t>
+      </w:r>
+      <w:r>
+        <w:rPr>
+          <w:rStyle w:val="DataTypeTok"/>
+        </w:rPr>
+        <w:t xml:space="preserve">labels =</w:t>
+      </w:r>
+      <w:r>
+        <w:rPr>
+          <w:rStyle w:val="NormalTok"/>
+        </w:rPr>
+        <w:t xml:space="preserve"> percent,</w:t>
+      </w:r>
+      <w:r>
+        <w:br w:type="textWrapping"/>
+      </w:r>
+      <w:r>
+        <w:rPr>
+          <w:rStyle w:val="NormalTok"/>
+        </w:rPr>
+        <w:t xml:space="preserve">                     </w:t>
+      </w:r>
+      <w:r>
+        <w:rPr>
+          <w:rStyle w:val="DataTypeTok"/>
+        </w:rPr>
+        <w:t xml:space="preserve">limits =</w:t>
+      </w:r>
+      <w:r>
+        <w:rPr>
+          <w:rStyle w:val="NormalTok"/>
+        </w:rPr>
+        <w:t xml:space="preserve"> </w:t>
+      </w:r>
+      <w:r>
+        <w:rPr>
+          <w:rStyle w:val="KeywordTok"/>
+        </w:rPr>
+        <w:t xml:space="preserve">c</w:t>
+      </w:r>
+      <w:r>
+        <w:rPr>
+          <w:rStyle w:val="NormalTok"/>
+        </w:rPr>
+        <w:t xml:space="preserve">(</w:t>
+      </w:r>
+      <w:r>
+        <w:rPr>
+          <w:rStyle w:val="FloatTok"/>
+        </w:rPr>
+        <w:t xml:space="preserve">0.2</w:t>
+      </w:r>
+      <w:r>
+        <w:rPr>
+          <w:rStyle w:val="NormalTok"/>
+        </w:rPr>
+        <w:t xml:space="preserve">, </w:t>
+      </w:r>
+      <w:r>
+        <w:rPr>
+          <w:rStyle w:val="FloatTok"/>
+        </w:rPr>
+        <w:t xml:space="preserve">0.8</w:t>
+      </w:r>
+      <w:r>
+        <w:rPr>
+          <w:rStyle w:val="NormalTok"/>
+        </w:rPr>
+        <w:t xml:space="preserve">)) </w:t>
+      </w:r>
+      <w:r>
+        <w:rPr>
+          <w:rStyle w:val="OperatorTok"/>
+        </w:rPr>
+        <w:t xml:space="preserve">+</w:t>
+      </w:r>
+      <w:r>
+        <w:br w:type="textWrapping"/>
+      </w:r>
+      <w:r>
+        <w:rPr>
+          <w:rStyle w:val="StringTok"/>
+        </w:rPr>
+        <w:t xml:space="preserve">  </w:t>
+      </w:r>
+      <w:r>
+        <w:rPr>
+          <w:rStyle w:val="KeywordTok"/>
+        </w:rPr>
+        <w:t xml:space="preserve">labs</w:t>
+      </w:r>
+      <w:r>
+        <w:rPr>
+          <w:rStyle w:val="NormalTok"/>
+        </w:rPr>
+        <w:t xml:space="preserve">(</w:t>
+      </w:r>
+      <w:r>
+        <w:rPr>
+          <w:rStyle w:val="DataTypeTok"/>
+        </w:rPr>
+        <w:t xml:space="preserve">y =</w:t>
+      </w:r>
+      <w:r>
+        <w:rPr>
+          <w:rStyle w:val="NormalTok"/>
+        </w:rPr>
+        <w:t xml:space="preserve"> </w:t>
+      </w:r>
+      <w:r>
+        <w:rPr>
+          <w:rStyle w:val="StringTok"/>
+        </w:rPr>
+        <w:t xml:space="preserve">""</w:t>
+      </w:r>
+      <w:r>
+        <w:rPr>
+          <w:rStyle w:val="NormalTok"/>
+        </w:rPr>
+        <w:t xml:space="preserve">, </w:t>
+      </w:r>
+      <w:r>
+        <w:rPr>
+          <w:rStyle w:val="DataTypeTok"/>
+        </w:rPr>
+        <w:t xml:space="preserve">x =</w:t>
+      </w:r>
+      <w:r>
+        <w:rPr>
+          <w:rStyle w:val="NormalTok"/>
+        </w:rPr>
+        <w:t xml:space="preserve"> </w:t>
+      </w:r>
+      <w:r>
+        <w:rPr>
+          <w:rStyle w:val="StringTok"/>
+        </w:rPr>
+        <w:t xml:space="preserve">"Percent of homicides that are unsolved"</w:t>
+      </w:r>
+      <w:r>
+        <w:rPr>
+          <w:rStyle w:val="NormalTok"/>
+        </w:rPr>
+        <w:t xml:space="preserve">) </w:t>
+      </w:r>
+      <w:r>
+        <w:rPr>
+          <w:rStyle w:val="OperatorTok"/>
+        </w:rPr>
+        <w:t xml:space="preserve">+</w:t>
+      </w:r>
+      <w:r>
+        <w:br w:type="textWrapping"/>
+      </w:r>
+      <w:r>
+        <w:rPr>
+          <w:rStyle w:val="StringTok"/>
+        </w:rPr>
+        <w:t xml:space="preserve">  </w:t>
+      </w:r>
+      <w:r>
+        <w:rPr>
+          <w:rStyle w:val="KeywordTok"/>
+        </w:rPr>
+        <w:t xml:space="preserve">ggtitle</w:t>
+      </w:r>
+      <w:r>
+        <w:rPr>
+          <w:rStyle w:val="NormalTok"/>
+        </w:rPr>
+        <w:t xml:space="preserve">(</w:t>
+      </w:r>
+      <w:r>
+        <w:rPr>
+          <w:rStyle w:val="StringTok"/>
+        </w:rPr>
+        <w:t xml:space="preserve">"Unsolved homicides by city"</w:t>
+      </w:r>
+      <w:r>
+        <w:rPr>
+          <w:rStyle w:val="NormalTok"/>
+        </w:rPr>
+        <w:t xml:space="preserve">, </w:t>
+      </w:r>
+      <w:r>
+        <w:rPr>
+          <w:rStyle w:val="DataTypeTok"/>
+        </w:rPr>
+        <w:t xml:space="preserve">subtitle =</w:t>
+      </w:r>
+      <w:r>
+        <w:rPr>
+          <w:rStyle w:val="NormalTok"/>
+        </w:rPr>
+        <w:t xml:space="preserve"> </w:t>
+      </w:r>
+      <w:r>
+        <w:rPr>
+          <w:rStyle w:val="StringTok"/>
+        </w:rPr>
+        <w:t xml:space="preserve">"Bars show 95% confidence interval"</w:t>
+      </w:r>
+      <w:r>
+        <w:rPr>
+          <w:rStyle w:val="NormalTok"/>
+        </w:rPr>
+        <w:t xml:space="preserve">)</w:t>
       </w:r>
     </w:p>
     <w:p>
@@ -1571,621 +2192,9 @@
       </w:pPr>
       <w:r>
         <w:rPr>
-          <w:rStyle w:val="NormalTok"/>
-        </w:rPr>
-        <w:t xml:space="preserve">unsolved </w:t>
-      </w:r>
-      <w:r>
-        <w:rPr>
-          <w:rStyle w:val="OperatorTok"/>
-        </w:rPr>
-        <w:t xml:space="preserve">%&gt;%</w:t>
-      </w:r>
-      <w:r>
-        <w:rPr>
-          <w:rStyle w:val="StringTok"/>
-        </w:rPr>
-        <w:t xml:space="preserve"> </w:t>
-      </w:r>
-      <w:r>
-        <w:br w:type="textWrapping"/>
-      </w:r>
-      <w:r>
-        <w:rPr>
-          <w:rStyle w:val="StringTok"/>
-        </w:rPr>
-        <w:t xml:space="preserve">  </w:t>
-      </w:r>
-      <w:r>
-        <w:rPr>
-          <w:rStyle w:val="KeywordTok"/>
-        </w:rPr>
-        <w:t xml:space="preserve">ggplot</w:t>
-      </w:r>
-      <w:r>
-        <w:rPr>
-          <w:rStyle w:val="NormalTok"/>
-        </w:rPr>
-        <w:t xml:space="preserve">() </w:t>
-      </w:r>
-      <w:r>
-        <w:rPr>
-          <w:rStyle w:val="OperatorTok"/>
-        </w:rPr>
-        <w:t xml:space="preserve">+</w:t>
-      </w:r>
-      <w:r>
-        <w:br w:type="textWrapping"/>
-      </w:r>
-      <w:r>
-        <w:rPr>
-          <w:rStyle w:val="StringTok"/>
-        </w:rPr>
-        <w:t xml:space="preserve">  </w:t>
-      </w:r>
-      <w:r>
-        <w:rPr>
-          <w:rStyle w:val="KeywordTok"/>
-        </w:rPr>
-        <w:t xml:space="preserve">theme_dark</w:t>
-      </w:r>
-      <w:r>
-        <w:rPr>
-          <w:rStyle w:val="NormalTok"/>
-        </w:rPr>
-        <w:t xml:space="preserve">() </w:t>
-      </w:r>
-      <w:r>
-        <w:rPr>
-          <w:rStyle w:val="OperatorTok"/>
-        </w:rPr>
-        <w:t xml:space="preserve">+</w:t>
-      </w:r>
-      <w:r>
-        <w:br w:type="textWrapping"/>
-      </w:r>
-      <w:r>
-        <w:rPr>
-          <w:rStyle w:val="StringTok"/>
-        </w:rPr>
-        <w:t xml:space="preserve">  </w:t>
-      </w:r>
-      <w:r>
-        <w:rPr>
-          <w:rStyle w:val="KeywordTok"/>
-        </w:rPr>
-        <w:t xml:space="preserve">geom_point</w:t>
-      </w:r>
-      <w:r>
-        <w:rPr>
-          <w:rStyle w:val="NormalTok"/>
-        </w:rPr>
-        <w:t xml:space="preserve">(</w:t>
-      </w:r>
-      <w:r>
-        <w:rPr>
-          <w:rStyle w:val="DataTypeTok"/>
-        </w:rPr>
-        <w:t xml:space="preserve">mapping =</w:t>
-      </w:r>
-      <w:r>
-        <w:rPr>
-          <w:rStyle w:val="NormalTok"/>
-        </w:rPr>
-        <w:t xml:space="preserve"> </w:t>
-      </w:r>
-      <w:r>
-        <w:rPr>
-          <w:rStyle w:val="KeywordTok"/>
-        </w:rPr>
-        <w:t xml:space="preserve">aes</w:t>
-      </w:r>
-      <w:r>
-        <w:rPr>
-          <w:rStyle w:val="NormalTok"/>
-        </w:rPr>
-        <w:t xml:space="preserve">(</w:t>
-      </w:r>
-      <w:r>
-        <w:rPr>
-          <w:rStyle w:val="DataTypeTok"/>
-        </w:rPr>
-        <w:t xml:space="preserve">x =</w:t>
-      </w:r>
-      <w:r>
-        <w:rPr>
-          <w:rStyle w:val="NormalTok"/>
-        </w:rPr>
-        <w:t xml:space="preserve"> estimate, </w:t>
-      </w:r>
-      <w:r>
-        <w:rPr>
-          <w:rStyle w:val="DataTypeTok"/>
-        </w:rPr>
-        <w:t xml:space="preserve">y =</w:t>
-      </w:r>
-      <w:r>
-        <w:rPr>
-          <w:rStyle w:val="NormalTok"/>
-        </w:rPr>
-        <w:t xml:space="preserve"> </w:t>
-      </w:r>
-      <w:r>
-        <w:rPr>
-          <w:rStyle w:val="KeywordTok"/>
-        </w:rPr>
-        <w:t xml:space="preserve">reorder</w:t>
-      </w:r>
-      <w:r>
-        <w:rPr>
-          <w:rStyle w:val="NormalTok"/>
-        </w:rPr>
-        <w:t xml:space="preserve">(city_name, estimate)), </w:t>
-      </w:r>
-      <w:r>
-        <w:br w:type="textWrapping"/>
-      </w:r>
-      <w:r>
-        <w:rPr>
-          <w:rStyle w:val="NormalTok"/>
-        </w:rPr>
-        <w:t xml:space="preserve">             </w:t>
-      </w:r>
-      <w:r>
-        <w:rPr>
-          <w:rStyle w:val="DataTypeTok"/>
-        </w:rPr>
-        <w:t xml:space="preserve">color =</w:t>
-      </w:r>
-      <w:r>
-        <w:rPr>
-          <w:rStyle w:val="NormalTok"/>
-        </w:rPr>
-        <w:t xml:space="preserve"> </w:t>
-      </w:r>
-      <w:r>
-        <w:rPr>
-          <w:rStyle w:val="StringTok"/>
-        </w:rPr>
-        <w:t xml:space="preserve">"white"</w:t>
-      </w:r>
-      <w:r>
-        <w:rPr>
-          <w:rStyle w:val="NormalTok"/>
-        </w:rPr>
-        <w:t xml:space="preserve">) </w:t>
-      </w:r>
-      <w:r>
-        <w:rPr>
-          <w:rStyle w:val="OperatorTok"/>
-        </w:rPr>
-        <w:t xml:space="preserve">+</w:t>
-      </w:r>
-      <w:r>
-        <w:br w:type="textWrapping"/>
-      </w:r>
-      <w:r>
-        <w:rPr>
-          <w:rStyle w:val="StringTok"/>
-        </w:rPr>
-        <w:t xml:space="preserve">  </w:t>
-      </w:r>
-      <w:r>
-        <w:rPr>
-          <w:rStyle w:val="KeywordTok"/>
-        </w:rPr>
-        <w:t xml:space="preserve">geom_errorbarh</w:t>
-      </w:r>
-      <w:r>
-        <w:rPr>
-          <w:rStyle w:val="NormalTok"/>
-        </w:rPr>
-        <w:t xml:space="preserve">(</w:t>
-      </w:r>
-      <w:r>
-        <w:rPr>
-          <w:rStyle w:val="DataTypeTok"/>
-        </w:rPr>
-        <w:t xml:space="preserve">mapping =</w:t>
-      </w:r>
-      <w:r>
-        <w:rPr>
-          <w:rStyle w:val="NormalTok"/>
-        </w:rPr>
-        <w:t xml:space="preserve"> </w:t>
-      </w:r>
-      <w:r>
-        <w:rPr>
-          <w:rStyle w:val="KeywordTok"/>
-        </w:rPr>
-        <w:t xml:space="preserve">aes</w:t>
-      </w:r>
-      <w:r>
-        <w:rPr>
-          <w:rStyle w:val="NormalTok"/>
-        </w:rPr>
-        <w:t xml:space="preserve">(</w:t>
-      </w:r>
-      <w:r>
-        <w:rPr>
-          <w:rStyle w:val="DataTypeTok"/>
-        </w:rPr>
-        <w:t xml:space="preserve">x =</w:t>
-      </w:r>
-      <w:r>
-        <w:rPr>
-          <w:rStyle w:val="NormalTok"/>
-        </w:rPr>
-        <w:t xml:space="preserve"> estimate, </w:t>
-      </w:r>
-      <w:r>
-        <w:rPr>
-          <w:rStyle w:val="DataTypeTok"/>
-        </w:rPr>
-        <w:t xml:space="preserve">y =</w:t>
-      </w:r>
-      <w:r>
-        <w:rPr>
-          <w:rStyle w:val="NormalTok"/>
-        </w:rPr>
-        <w:t xml:space="preserve"> city_name, </w:t>
-      </w:r>
-      <w:r>
-        <w:br w:type="textWrapping"/>
-      </w:r>
-      <w:r>
-        <w:rPr>
-          <w:rStyle w:val="NormalTok"/>
-        </w:rPr>
-        <w:t xml:space="preserve">                               </w:t>
-      </w:r>
-      <w:r>
-        <w:rPr>
-          <w:rStyle w:val="DataTypeTok"/>
-        </w:rPr>
-        <w:t xml:space="preserve">xmin =</w:t>
-      </w:r>
-      <w:r>
-        <w:rPr>
-          <w:rStyle w:val="NormalTok"/>
-        </w:rPr>
-        <w:t xml:space="preserve"> conf.low, </w:t>
-      </w:r>
-      <w:r>
-        <w:rPr>
-          <w:rStyle w:val="DataTypeTok"/>
-        </w:rPr>
-        <w:t xml:space="preserve">xmax =</w:t>
-      </w:r>
-      <w:r>
-        <w:rPr>
-          <w:rStyle w:val="NormalTok"/>
-        </w:rPr>
-        <w:t xml:space="preserve"> conf.high), </w:t>
-      </w:r>
-      <w:r>
-        <w:rPr>
-          <w:rStyle w:val="DataTypeTok"/>
-        </w:rPr>
-        <w:t xml:space="preserve">height =</w:t>
-      </w:r>
-      <w:r>
-        <w:rPr>
-          <w:rStyle w:val="NormalTok"/>
-        </w:rPr>
-        <w:t xml:space="preserve"> </w:t>
-      </w:r>
-      <w:r>
-        <w:rPr>
-          <w:rStyle w:val="DecValTok"/>
-        </w:rPr>
-        <w:t xml:space="preserve">0</w:t>
-      </w:r>
-      <w:r>
-        <w:rPr>
-          <w:rStyle w:val="NormalTok"/>
-        </w:rPr>
-        <w:t xml:space="preserve">,</w:t>
-      </w:r>
-      <w:r>
-        <w:br w:type="textWrapping"/>
-      </w:r>
-      <w:r>
-        <w:rPr>
-          <w:rStyle w:val="NormalTok"/>
-        </w:rPr>
-        <w:t xml:space="preserve">                 </w:t>
-      </w:r>
-      <w:r>
-        <w:rPr>
-          <w:rStyle w:val="DataTypeTok"/>
-        </w:rPr>
-        <w:t xml:space="preserve">color =</w:t>
-      </w:r>
-      <w:r>
-        <w:rPr>
-          <w:rStyle w:val="NormalTok"/>
-        </w:rPr>
-        <w:t xml:space="preserve"> </w:t>
-      </w:r>
-      <w:r>
-        <w:rPr>
-          <w:rStyle w:val="StringTok"/>
-        </w:rPr>
-        <w:t xml:space="preserve">"white"</w:t>
-      </w:r>
-      <w:r>
-        <w:rPr>
-          <w:rStyle w:val="NormalTok"/>
-        </w:rPr>
-        <w:t xml:space="preserve">) </w:t>
-      </w:r>
-      <w:r>
-        <w:rPr>
-          <w:rStyle w:val="OperatorTok"/>
-        </w:rPr>
-        <w:t xml:space="preserve">+</w:t>
-      </w:r>
-      <w:r>
-        <w:br w:type="textWrapping"/>
-      </w:r>
-      <w:r>
-        <w:rPr>
-          <w:rStyle w:val="StringTok"/>
-        </w:rPr>
-        <w:t xml:space="preserve">  </w:t>
-      </w:r>
-      <w:r>
-        <w:rPr>
-          <w:rStyle w:val="KeywordTok"/>
-        </w:rPr>
-        <w:t xml:space="preserve">scale_x_continuous</w:t>
-      </w:r>
-      <w:r>
-        <w:rPr>
-          <w:rStyle w:val="NormalTok"/>
-        </w:rPr>
-        <w:t xml:space="preserve">(</w:t>
-      </w:r>
-      <w:r>
-        <w:rPr>
-          <w:rStyle w:val="DataTypeTok"/>
-        </w:rPr>
-        <w:t xml:space="preserve">labels =</w:t>
-      </w:r>
-      <w:r>
-        <w:rPr>
-          <w:rStyle w:val="NormalTok"/>
-        </w:rPr>
-        <w:t xml:space="preserve"> percent,</w:t>
-      </w:r>
-      <w:r>
-        <w:br w:type="textWrapping"/>
-      </w:r>
-      <w:r>
-        <w:rPr>
-          <w:rStyle w:val="NormalTok"/>
-        </w:rPr>
-        <w:t xml:space="preserve">                     </w:t>
-      </w:r>
-      <w:r>
-        <w:rPr>
-          <w:rStyle w:val="DataTypeTok"/>
-        </w:rPr>
-        <w:t xml:space="preserve">limits =</w:t>
-      </w:r>
-      <w:r>
-        <w:rPr>
-          <w:rStyle w:val="NormalTok"/>
-        </w:rPr>
-        <w:t xml:space="preserve"> </w:t>
-      </w:r>
-      <w:r>
-        <w:rPr>
-          <w:rStyle w:val="KeywordTok"/>
-        </w:rPr>
-        <w:t xml:space="preserve">c</w:t>
-      </w:r>
-      <w:r>
-        <w:rPr>
-          <w:rStyle w:val="NormalTok"/>
-        </w:rPr>
-        <w:t xml:space="preserve">(</w:t>
-      </w:r>
-      <w:r>
-        <w:rPr>
-          <w:rStyle w:val="FloatTok"/>
-        </w:rPr>
-        <w:t xml:space="preserve">0.2</w:t>
-      </w:r>
-      <w:r>
-        <w:rPr>
-          <w:rStyle w:val="NormalTok"/>
-        </w:rPr>
-        <w:t xml:space="preserve">, </w:t>
-      </w:r>
-      <w:r>
-        <w:rPr>
-          <w:rStyle w:val="FloatTok"/>
-        </w:rPr>
-        <w:t xml:space="preserve">0.8</w:t>
-      </w:r>
-      <w:r>
-        <w:rPr>
-          <w:rStyle w:val="NormalTok"/>
-        </w:rPr>
-        <w:t xml:space="preserve">)) </w:t>
-      </w:r>
-      <w:r>
-        <w:rPr>
-          <w:rStyle w:val="OperatorTok"/>
-        </w:rPr>
-        <w:t xml:space="preserve">+</w:t>
-      </w:r>
-      <w:r>
-        <w:br w:type="textWrapping"/>
-      </w:r>
-      <w:r>
-        <w:rPr>
-          <w:rStyle w:val="StringTok"/>
-        </w:rPr>
-        <w:t xml:space="preserve">  </w:t>
-      </w:r>
-      <w:r>
-        <w:rPr>
-          <w:rStyle w:val="KeywordTok"/>
-        </w:rPr>
-        <w:t xml:space="preserve">labs</w:t>
-      </w:r>
-      <w:r>
-        <w:rPr>
-          <w:rStyle w:val="NormalTok"/>
-        </w:rPr>
-        <w:t xml:space="preserve">(</w:t>
-      </w:r>
-      <w:r>
-        <w:rPr>
-          <w:rStyle w:val="DataTypeTok"/>
-        </w:rPr>
-        <w:t xml:space="preserve">y =</w:t>
-      </w:r>
-      <w:r>
-        <w:rPr>
-          <w:rStyle w:val="NormalTok"/>
-        </w:rPr>
-        <w:t xml:space="preserve"> </w:t>
-      </w:r>
-      <w:r>
-        <w:rPr>
-          <w:rStyle w:val="StringTok"/>
-        </w:rPr>
-        <w:t xml:space="preserve">""</w:t>
-      </w:r>
-      <w:r>
-        <w:rPr>
-          <w:rStyle w:val="NormalTok"/>
-        </w:rPr>
-        <w:t xml:space="preserve">, </w:t>
-      </w:r>
-      <w:r>
-        <w:rPr>
-          <w:rStyle w:val="DataTypeTok"/>
-        </w:rPr>
-        <w:t xml:space="preserve">x =</w:t>
-      </w:r>
-      <w:r>
-        <w:rPr>
-          <w:rStyle w:val="NormalTok"/>
-        </w:rPr>
-        <w:t xml:space="preserve"> </w:t>
-      </w:r>
-      <w:r>
-        <w:rPr>
-          <w:rStyle w:val="StringTok"/>
-        </w:rPr>
-        <w:t xml:space="preserve">"Percent of homicides that are unsolved"</w:t>
-      </w:r>
-      <w:r>
-        <w:rPr>
-          <w:rStyle w:val="NormalTok"/>
-        </w:rPr>
-        <w:t xml:space="preserve">) </w:t>
-      </w:r>
-      <w:r>
-        <w:rPr>
-          <w:rStyle w:val="OperatorTok"/>
-        </w:rPr>
-        <w:t xml:space="preserve">+</w:t>
-      </w:r>
-      <w:r>
-        <w:br w:type="textWrapping"/>
-      </w:r>
-      <w:r>
-        <w:rPr>
-          <w:rStyle w:val="StringTok"/>
-        </w:rPr>
-        <w:t xml:space="preserve">  </w:t>
-      </w:r>
-      <w:r>
-        <w:rPr>
-          <w:rStyle w:val="KeywordTok"/>
-        </w:rPr>
-        <w:t xml:space="preserve">ggtitle</w:t>
-      </w:r>
-      <w:r>
-        <w:rPr>
-          <w:rStyle w:val="NormalTok"/>
-        </w:rPr>
-        <w:t xml:space="preserve">(</w:t>
-      </w:r>
-      <w:r>
-        <w:rPr>
-          <w:rStyle w:val="StringTok"/>
-        </w:rPr>
-        <w:t xml:space="preserve">"Unsolved homicides by city"</w:t>
-      </w:r>
-      <w:r>
-        <w:rPr>
-          <w:rStyle w:val="NormalTok"/>
-        </w:rPr>
-        <w:t xml:space="preserve">, </w:t>
-      </w:r>
-      <w:r>
-        <w:rPr>
-          <w:rStyle w:val="DataTypeTok"/>
-        </w:rPr>
-        <w:t xml:space="preserve">subtitle =</w:t>
-      </w:r>
-      <w:r>
-        <w:rPr>
-          <w:rStyle w:val="NormalTok"/>
-        </w:rPr>
-        <w:t xml:space="preserve"> </w:t>
-      </w:r>
-      <w:r>
-        <w:rPr>
-          <w:rStyle w:val="StringTok"/>
-        </w:rPr>
-        <w:t xml:space="preserve">"Bars show 95% confidence interval"</w:t>
-      </w:r>
-      <w:r>
-        <w:rPr>
-          <w:rStyle w:val="NormalTok"/>
-        </w:rPr>
-        <w:t xml:space="preserve">)</w:t>
-      </w:r>
-    </w:p>
-    <w:p>
-      <w:pPr>
-        <w:pStyle w:val="SourceCode"/>
-      </w:pPr>
-      <w:r>
-        <w:rPr>
           <w:rStyle w:val="VerbatimChar"/>
         </w:rPr>
         <w:t xml:space="preserve">## Warning: Ignoring unknown aesthetics: x</w:t>
-      </w:r>
-    </w:p>
-    <w:p>
-      <w:pPr>
-        <w:pStyle w:val="SourceCode"/>
-      </w:pPr>
-      <w:r>
-        <w:rPr>
-          <w:rStyle w:val="VerbatimChar"/>
-        </w:rPr>
-        <w:t xml:space="preserve">## Warning: Removed 1 rows containing missing values (geom_point).</w:t>
-      </w:r>
-    </w:p>
-    <w:p>
-      <w:pPr>
-        <w:pStyle w:val="SourceCode"/>
-      </w:pPr>
-      <w:r>
-        <w:rPr>
-          <w:rStyle w:val="VerbatimChar"/>
-        </w:rPr>
-        <w:t xml:space="preserve">## Warning: Removed 1 rows containing missing values (geom_errorbarh).</w:t>
       </w:r>
     </w:p>
     <w:p>

</xml_diff>